<commit_message>
before I change the preprocessing of the data to keep all the features, maybe
</commit_message>
<xml_diff>
--- a/reports/ProjectIteration2_cancer.docx
+++ b/reports/ProjectIteration2_cancer.docx
@@ -2504,4 +2504,231 @@
     </a:ext>
   </a:extLst>
 </a:theme>
+</file>
+
+<file path=customXml/item1.xml><?xml version="1.0" encoding="utf-8"?>
+<ct:contentTypeSchema xmlns:ct="http://schemas.microsoft.com/office/2006/metadata/contentType" xmlns:ma="http://schemas.microsoft.com/office/2006/metadata/properties/metaAttributes" ct:_="" ma:_="" ma:contentTypeName="Document" ma:contentTypeID="0x010100BBCA0441EAA5CB46ADBDA88956EF397D" ma:contentTypeVersion="11" ma:contentTypeDescription="Create a new document." ma:contentTypeScope="" ma:versionID="09fad9918b67c121fa0e636f859f108a">
+  <xsd:schema xmlns:xsd="http://www.w3.org/2001/XMLSchema" xmlns:xs="http://www.w3.org/2001/XMLSchema" xmlns:p="http://schemas.microsoft.com/office/2006/metadata/properties" xmlns:ns2="44ae88a0-2045-472f-9391-d6615e84bd78" xmlns:ns3="c0c0ac31-4a1b-4220-833a-c1bce5bde6f4" targetNamespace="http://schemas.microsoft.com/office/2006/metadata/properties" ma:root="true" ma:fieldsID="3ec271bf9a5e3b1d00bfbdf533ff5c3d" ns2:_="" ns3:_="">
+    <xsd:import namespace="44ae88a0-2045-472f-9391-d6615e84bd78"/>
+    <xsd:import namespace="c0c0ac31-4a1b-4220-833a-c1bce5bde6f4"/>
+    <xsd:element name="properties">
+      <xsd:complexType>
+        <xsd:sequence>
+          <xsd:element name="documentManagement">
+            <xsd:complexType>
+              <xsd:all>
+                <xsd:element ref="ns2:MediaServiceMetadata" minOccurs="0"/>
+                <xsd:element ref="ns2:MediaServiceFastMetadata" minOccurs="0"/>
+                <xsd:element ref="ns2:MediaServiceSearchProperties" minOccurs="0"/>
+                <xsd:element ref="ns2:MediaServiceObjectDetectorVersions" minOccurs="0"/>
+                <xsd:element ref="ns2:lcf76f155ced4ddcb4097134ff3c332f" minOccurs="0"/>
+                <xsd:element ref="ns3:TaxCatchAll" minOccurs="0"/>
+                <xsd:element ref="ns2:MediaServiceGenerationTime" minOccurs="0"/>
+                <xsd:element ref="ns2:MediaServiceEventHashCode" minOccurs="0"/>
+                <xsd:element ref="ns2:MediaServiceOCR" minOccurs="0"/>
+                <xsd:element ref="ns2:MediaServiceDateTaken" minOccurs="0"/>
+              </xsd:all>
+            </xsd:complexType>
+          </xsd:element>
+        </xsd:sequence>
+      </xsd:complexType>
+    </xsd:element>
+  </xsd:schema>
+  <xsd:schema xmlns:xsd="http://www.w3.org/2001/XMLSchema" xmlns:xs="http://www.w3.org/2001/XMLSchema" xmlns:dms="http://schemas.microsoft.com/office/2006/documentManagement/types" xmlns:pc="http://schemas.microsoft.com/office/infopath/2007/PartnerControls" targetNamespace="44ae88a0-2045-472f-9391-d6615e84bd78" elementFormDefault="qualified">
+    <xsd:import namespace="http://schemas.microsoft.com/office/2006/documentManagement/types"/>
+    <xsd:import namespace="http://schemas.microsoft.com/office/infopath/2007/PartnerControls"/>
+    <xsd:element name="MediaServiceMetadata" ma:index="8" nillable="true" ma:displayName="MediaServiceMetadata" ma:hidden="true" ma:internalName="MediaServiceMetadata" ma:readOnly="true">
+      <xsd:simpleType>
+        <xsd:restriction base="dms:Note"/>
+      </xsd:simpleType>
+    </xsd:element>
+    <xsd:element name="MediaServiceFastMetadata" ma:index="9" nillable="true" ma:displayName="MediaServiceFastMetadata" ma:hidden="true" ma:internalName="MediaServiceFastMetadata" ma:readOnly="true">
+      <xsd:simpleType>
+        <xsd:restriction base="dms:Note"/>
+      </xsd:simpleType>
+    </xsd:element>
+    <xsd:element name="MediaServiceSearchProperties" ma:index="10" nillable="true" ma:displayName="MediaServiceSearchProperties" ma:hidden="true" ma:internalName="MediaServiceSearchProperties" ma:readOnly="true">
+      <xsd:simpleType>
+        <xsd:restriction base="dms:Note"/>
+      </xsd:simpleType>
+    </xsd:element>
+    <xsd:element name="MediaServiceObjectDetectorVersions" ma:index="11" nillable="true" ma:displayName="MediaServiceObjectDetectorVersions" ma:hidden="true" ma:indexed="true" ma:internalName="MediaServiceObjectDetectorVersions" ma:readOnly="true">
+      <xsd:simpleType>
+        <xsd:restriction base="dms:Text"/>
+      </xsd:simpleType>
+    </xsd:element>
+    <xsd:element name="lcf76f155ced4ddcb4097134ff3c332f" ma:index="13" nillable="true" ma:taxonomy="true" ma:internalName="lcf76f155ced4ddcb4097134ff3c332f" ma:taxonomyFieldName="MediaServiceImageTags" ma:displayName="Image Tags" ma:readOnly="false" ma:fieldId="{5cf76f15-5ced-4ddc-b409-7134ff3c332f}" ma:taxonomyMulti="true" ma:sspId="f52a57b7-faf8-40f9-a460-bb3073308a5e" ma:termSetId="09814cd3-568e-fe90-9814-8d621ff8fb84" ma:anchorId="fba54fb3-c3e1-fe81-a776-ca4b69148c4d" ma:open="true" ma:isKeyword="false">
+      <xsd:complexType>
+        <xsd:sequence>
+          <xsd:element ref="pc:Terms" minOccurs="0" maxOccurs="1"/>
+        </xsd:sequence>
+      </xsd:complexType>
+    </xsd:element>
+    <xsd:element name="MediaServiceGenerationTime" ma:index="15" nillable="true" ma:displayName="MediaServiceGenerationTime" ma:hidden="true" ma:internalName="MediaServiceGenerationTime" ma:readOnly="true">
+      <xsd:simpleType>
+        <xsd:restriction base="dms:Text"/>
+      </xsd:simpleType>
+    </xsd:element>
+    <xsd:element name="MediaServiceEventHashCode" ma:index="16" nillable="true" ma:displayName="MediaServiceEventHashCode" ma:hidden="true" ma:internalName="MediaServiceEventHashCode" ma:readOnly="true">
+      <xsd:simpleType>
+        <xsd:restriction base="dms:Text"/>
+      </xsd:simpleType>
+    </xsd:element>
+    <xsd:element name="MediaServiceOCR" ma:index="17" nillable="true" ma:displayName="Extracted Text" ma:internalName="MediaServiceOCR" ma:readOnly="true">
+      <xsd:simpleType>
+        <xsd:restriction base="dms:Note">
+          <xsd:maxLength value="255"/>
+        </xsd:restriction>
+      </xsd:simpleType>
+    </xsd:element>
+    <xsd:element name="MediaServiceDateTaken" ma:index="18" nillable="true" ma:displayName="MediaServiceDateTaken" ma:description="" ma:hidden="true" ma:indexed="true" ma:internalName="MediaServiceDateTaken" ma:readOnly="true">
+      <xsd:simpleType>
+        <xsd:restriction base="dms:Text"/>
+      </xsd:simpleType>
+    </xsd:element>
+  </xsd:schema>
+  <xsd:schema xmlns:xsd="http://www.w3.org/2001/XMLSchema" xmlns:xs="http://www.w3.org/2001/XMLSchema" xmlns:dms="http://schemas.microsoft.com/office/2006/documentManagement/types" xmlns:pc="http://schemas.microsoft.com/office/infopath/2007/PartnerControls" targetNamespace="c0c0ac31-4a1b-4220-833a-c1bce5bde6f4" elementFormDefault="qualified">
+    <xsd:import namespace="http://schemas.microsoft.com/office/2006/documentManagement/types"/>
+    <xsd:import namespace="http://schemas.microsoft.com/office/infopath/2007/PartnerControls"/>
+    <xsd:element name="TaxCatchAll" ma:index="14" nillable="true" ma:displayName="Taxonomy Catch All Column" ma:hidden="true" ma:list="{350b862b-d1ac-4059-b809-ef34a47f6237}" ma:internalName="TaxCatchAll" ma:showField="CatchAllData" ma:web="c0c0ac31-4a1b-4220-833a-c1bce5bde6f4">
+      <xsd:complexType>
+        <xsd:complexContent>
+          <xsd:extension base="dms:MultiChoiceLookup">
+            <xsd:sequence>
+              <xsd:element name="Value" type="dms:Lookup" maxOccurs="unbounded" minOccurs="0" nillable="true"/>
+            </xsd:sequence>
+          </xsd:extension>
+        </xsd:complexContent>
+      </xsd:complexType>
+    </xsd:element>
+  </xsd:schema>
+  <xsd:schema xmlns="http://schemas.openxmlformats.org/package/2006/metadata/core-properties" xmlns:xsd="http://www.w3.org/2001/XMLSchema" xmlns:xsi="http://www.w3.org/2001/XMLSchema-instance" xmlns:dc="http://purl.org/dc/elements/1.1/" xmlns:dcterms="http://purl.org/dc/terms/" xmlns:odoc="http://schemas.microsoft.com/internal/obd" targetNamespace="http://schemas.openxmlformats.org/package/2006/metadata/core-properties" elementFormDefault="qualified" attributeFormDefault="unqualified" blockDefault="#all">
+    <xsd:import namespace="http://purl.org/dc/elements/1.1/" schemaLocation="http://dublincore.org/schemas/xmls/qdc/2003/04/02/dc.xsd"/>
+    <xsd:import namespace="http://purl.org/dc/terms/" schemaLocation="http://dublincore.org/schemas/xmls/qdc/2003/04/02/dcterms.xsd"/>
+    <xsd:element name="coreProperties" type="CT_coreProperties"/>
+    <xsd:complexType name="CT_coreProperties">
+      <xsd:all>
+        <xsd:element ref="dc:creator" minOccurs="0" maxOccurs="1"/>
+        <xsd:element ref="dcterms:created" minOccurs="0" maxOccurs="1"/>
+        <xsd:element ref="dc:identifier" minOccurs="0" maxOccurs="1"/>
+        <xsd:element name="contentType" minOccurs="0" maxOccurs="1" type="xsd:string" ma:index="0" ma:displayName="Content Type"/>
+        <xsd:element ref="dc:title" minOccurs="0" maxOccurs="1" ma:index="4" ma:displayName="Title"/>
+        <xsd:element ref="dc:subject" minOccurs="0" maxOccurs="1"/>
+        <xsd:element ref="dc:description" minOccurs="0" maxOccurs="1"/>
+        <xsd:element name="keywords" minOccurs="0" maxOccurs="1" type="xsd:string"/>
+        <xsd:element ref="dc:language" minOccurs="0" maxOccurs="1"/>
+        <xsd:element name="category" minOccurs="0" maxOccurs="1" type="xsd:string"/>
+        <xsd:element name="version" minOccurs="0" maxOccurs="1" type="xsd:string"/>
+        <xsd:element name="revision" minOccurs="0" maxOccurs="1" type="xsd:string">
+          <xsd:annotation>
+            <xsd:documentation>
+                        This value indicates the number of saves or revisions. The application is responsible for updating this value after each revision.
+                    </xsd:documentation>
+          </xsd:annotation>
+        </xsd:element>
+        <xsd:element name="lastModifiedBy" minOccurs="0" maxOccurs="1" type="xsd:string"/>
+        <xsd:element ref="dcterms:modified" minOccurs="0" maxOccurs="1"/>
+        <xsd:element name="contentStatus" minOccurs="0" maxOccurs="1" type="xsd:string"/>
+      </xsd:all>
+    </xsd:complexType>
+  </xsd:schema>
+  <xs:schema xmlns:pc="http://schemas.microsoft.com/office/infopath/2007/PartnerControls" xmlns:xs="http://www.w3.org/2001/XMLSchema" targetNamespace="http://schemas.microsoft.com/office/infopath/2007/PartnerControls" elementFormDefault="qualified" attributeFormDefault="unqualified">
+    <xs:element name="Person">
+      <xs:complexType>
+        <xs:sequence>
+          <xs:element ref="pc:DisplayName" minOccurs="0"/>
+          <xs:element ref="pc:AccountId" minOccurs="0"/>
+          <xs:element ref="pc:AccountType" minOccurs="0"/>
+        </xs:sequence>
+      </xs:complexType>
+    </xs:element>
+    <xs:element name="DisplayName" type="xs:string"/>
+    <xs:element name="AccountId" type="xs:string"/>
+    <xs:element name="AccountType" type="xs:string"/>
+    <xs:element name="BDCAssociatedEntity">
+      <xs:complexType>
+        <xs:sequence>
+          <xs:element ref="pc:BDCEntity" minOccurs="0" maxOccurs="unbounded"/>
+        </xs:sequence>
+        <xs:attribute ref="pc:EntityNamespace"/>
+        <xs:attribute ref="pc:EntityName"/>
+        <xs:attribute ref="pc:SystemInstanceName"/>
+        <xs:attribute ref="pc:AssociationName"/>
+      </xs:complexType>
+    </xs:element>
+    <xs:attribute name="EntityNamespace" type="xs:string"/>
+    <xs:attribute name="EntityName" type="xs:string"/>
+    <xs:attribute name="SystemInstanceName" type="xs:string"/>
+    <xs:attribute name="AssociationName" type="xs:string"/>
+    <xs:element name="BDCEntity">
+      <xs:complexType>
+        <xs:sequence>
+          <xs:element ref="pc:EntityDisplayName" minOccurs="0"/>
+          <xs:element ref="pc:EntityInstanceReference" minOccurs="0"/>
+          <xs:element ref="pc:EntityId1" minOccurs="0"/>
+          <xs:element ref="pc:EntityId2" minOccurs="0"/>
+          <xs:element ref="pc:EntityId3" minOccurs="0"/>
+          <xs:element ref="pc:EntityId4" minOccurs="0"/>
+          <xs:element ref="pc:EntityId5" minOccurs="0"/>
+        </xs:sequence>
+      </xs:complexType>
+    </xs:element>
+    <xs:element name="EntityDisplayName" type="xs:string"/>
+    <xs:element name="EntityInstanceReference" type="xs:string"/>
+    <xs:element name="EntityId1" type="xs:string"/>
+    <xs:element name="EntityId2" type="xs:string"/>
+    <xs:element name="EntityId3" type="xs:string"/>
+    <xs:element name="EntityId4" type="xs:string"/>
+    <xs:element name="EntityId5" type="xs:string"/>
+    <xs:element name="Terms">
+      <xs:complexType>
+        <xs:sequence>
+          <xs:element ref="pc:TermInfo" minOccurs="0" maxOccurs="unbounded"/>
+        </xs:sequence>
+      </xs:complexType>
+    </xs:element>
+    <xs:element name="TermInfo">
+      <xs:complexType>
+        <xs:sequence>
+          <xs:element ref="pc:TermName" minOccurs="0"/>
+          <xs:element ref="pc:TermId" minOccurs="0"/>
+        </xs:sequence>
+      </xs:complexType>
+    </xs:element>
+    <xs:element name="TermName" type="xs:string"/>
+    <xs:element name="TermId" type="xs:string"/>
+  </xs:schema>
+</ct:contentTypeSchema>
+</file>
+
+<file path=customXml/item2.xml><?xml version="1.0" encoding="utf-8"?>
+<?mso-contentType ?>
+<FormTemplates xmlns="http://schemas.microsoft.com/sharepoint/v3/contenttype/forms">
+  <Display>DocumentLibraryForm</Display>
+  <Edit>DocumentLibraryForm</Edit>
+  <New>DocumentLibraryForm</New>
+</FormTemplates>
+</file>
+
+<file path=customXml/item3.xml><?xml version="1.0" encoding="utf-8"?>
+<p:properties xmlns:p="http://schemas.microsoft.com/office/2006/metadata/properties" xmlns:xsi="http://www.w3.org/2001/XMLSchema-instance" xmlns:pc="http://schemas.microsoft.com/office/infopath/2007/PartnerControls">
+  <documentManagement>
+    <TaxCatchAll xmlns="c0c0ac31-4a1b-4220-833a-c1bce5bde6f4" xsi:nil="true"/>
+    <lcf76f155ced4ddcb4097134ff3c332f xmlns="44ae88a0-2045-472f-9391-d6615e84bd78">
+      <Terms xmlns="http://schemas.microsoft.com/office/infopath/2007/PartnerControls"/>
+    </lcf76f155ced4ddcb4097134ff3c332f>
+  </documentManagement>
+</p:properties>
+</file>
+
+<file path=customXml/itemProps1.xml><?xml version="1.0" encoding="utf-8"?>
+<ds:datastoreItem xmlns:ds="http://schemas.openxmlformats.org/officeDocument/2006/customXml" ds:itemID="{280D4E4C-9BAD-4756-851A-410A5E49A04B}"/>
+</file>
+
+<file path=customXml/itemProps2.xml><?xml version="1.0" encoding="utf-8"?>
+<ds:datastoreItem xmlns:ds="http://schemas.openxmlformats.org/officeDocument/2006/customXml" ds:itemID="{2FAE3D2F-0517-418E-9939-647CC1F45D80}"/>
+</file>
+
+<file path=customXml/itemProps3.xml><?xml version="1.0" encoding="utf-8"?>
+<ds:datastoreItem xmlns:ds="http://schemas.openxmlformats.org/officeDocument/2006/customXml" ds:itemID="{866F3F67-64F5-4393-B74F-F108DE70D46C}"/>
 </file>
</xml_diff>

<commit_message>
Use a RobustScaler to account for outliers
</commit_message>
<xml_diff>
--- a/reports/ProjectIteration2_cancer.docx
+++ b/reports/ProjectIteration2_cancer.docx
@@ -7,22 +7,21 @@
         <w:t>Problem definition:</w:t>
       </w:r>
     </w:p>
+    <w:p>
+      <w:r>
+        <w:t>Investigate whether the provided features can help predict the diagnosis (Malignant or Benign) of breast cancer.</w:t>
+      </w:r>
+    </w:p>
+    <w:p>
+      <w:pPr>
+        <w:pStyle w:val="Heading1"/>
+      </w:pPr>
+      <w:r>
+        <w:t>CRISP-DM methodology:</w:t>
+      </w:r>
+    </w:p>
     <w:p/>
     <w:p>
-      <w:r>
-        <w:t>Investigate whether the provided features can help predict the diagnosis (Malignant or Benign) of breast cancer.</w:t>
-      </w:r>
-    </w:p>
-    <w:p>
-      <w:pPr>
-        <w:pStyle w:val="Heading1"/>
-      </w:pPr>
-      <w:r>
-        <w:t>CRISP-DM methodology:</w:t>
-      </w:r>
-    </w:p>
-    <w:p/>
-    <w:p>
       <w:pPr>
         <w:pStyle w:val="Heading2"/>
       </w:pPr>
@@ -32,7 +31,13 @@
     </w:p>
     <w:p>
       <w:r>
-        <w:t>In this project, we aim to create a data visualization/dashboard that addresses a specific question related to breast cancer diagnosis. The clearly defined topic we will focus on is:</w:t>
+        <w:t xml:space="preserve">In this project, we aim to create a data visualization/dashboard that addresses </w:t>
+      </w:r>
+      <w:r>
+        <w:t>the following</w:t>
+      </w:r>
+      <w:r>
+        <w:t xml:space="preserve"> question related to breast cancer diagnosis. </w:t>
       </w:r>
     </w:p>
     <w:p>
@@ -42,7 +47,35 @@
     </w:p>
     <w:p>
       <w:r>
-        <w:t>To address this question, we will develop a data visualization/dashboard that illustrates the relationships between the geometric properties of cell nuclei and breast cancer diagnosis. This visualization will provide medical professionals with insights that can inform their decision-making process when diagnosing and treating breast cancer patients.</w:t>
+        <w:t xml:space="preserve">To address this question, we </w:t>
+      </w:r>
+      <w:r>
+        <w:t>have</w:t>
+      </w:r>
+      <w:r>
+        <w:t xml:space="preserve"> develop</w:t>
+      </w:r>
+      <w:r>
+        <w:t>ed</w:t>
+      </w:r>
+      <w:r>
+        <w:t xml:space="preserve"> a data visualization/dashboard that illustrates the relationships between the geometric properties of cell nuclei and breast cancer diagnosis.</w:t>
+      </w:r>
+    </w:p>
+    <w:p>
+      <w:r>
+        <w:t>This visualization will provide medical professionals with insights that can inform their decision-making process when diagnosing and treating breast cancer patients.</w:t>
+      </w:r>
+    </w:p>
+    <w:p>
+      <w:r>
+        <w:t>We a</w:t>
+      </w:r>
+      <w:r>
+        <w:t xml:space="preserve">lso trained a Linear Regression model that </w:t>
+      </w:r>
+      <w:r>
+        <w:t>tries to predict if the input feature values corresponds to a malignant or benign tumour.</w:t>
       </w:r>
     </w:p>
     <w:p>
@@ -148,10 +181,10 @@
             <v:path o:extrusionok="f" gradientshapeok="t" o:connecttype="rect"/>
             <o:lock v:ext="edit" aspectratio="t"/>
           </v:shapetype>
-          <v:shape id="_x0000_i1025" type="#_x0000_t75" style="width:451.2pt;height:107.4pt" o:ole="">
-            <v:imagedata r:id="rId5" o:title=""/>
+          <v:shape id="_x0000_i1025" type="#_x0000_t75" style="width:451.1pt;height:107.45pt" o:ole="">
+            <v:imagedata r:id="rId8" o:title=""/>
           </v:shape>
-          <o:OLEObject Type="Embed" ProgID="Word.OpenDocumentText.12" ShapeID="_x0000_i1025" DrawAspect="Content" ObjectID="_1743962498" r:id="rId6"/>
+          <o:OLEObject Type="Embed" ProgID="Word.OpenDocumentText.12" ShapeID="_x0000_i1025" DrawAspect="Content" ObjectID="_1744116088" r:id="rId9"/>
         </w:object>
       </w:r>
     </w:p>
@@ -217,11 +250,6 @@
       </w:r>
     </w:p>
     <w:p>
-      <w:r>
-        <w:t>Create a correlation matrix or heatmap to quantify the relationships between the features and the target variable (diagnosis).</w:t>
-      </w:r>
-    </w:p>
-    <w:p>
       <w:pPr>
         <w:rPr>
           <w:b/>
@@ -229,60 +257,50 @@
         </w:rPr>
       </w:pPr>
       <w:r>
+        <w:t>Create a correlation matrix or heatmap to quantify the relationships between the features and the target variable (diagnosis).</w:t>
+      </w:r>
+    </w:p>
+    <w:p>
+      <w:r>
+        <w:t>Examine the distribution of the target variable (diagnosis) to understand the balance between the two classes (Malignant and Benign).</w:t>
+      </w:r>
+      <w:r>
+        <w:t xml:space="preserve"> </w:t>
+      </w:r>
+    </w:p>
+    <w:p>
+      <w:r>
+        <w:br/>
+      </w:r>
+    </w:p>
+    <w:p>
+      <w:pPr>
+        <w:pStyle w:val="Heading2"/>
+      </w:pPr>
+      <w:r>
+        <w:br/>
+        <w:t xml:space="preserve">Taking into account </w:t>
+      </w:r>
+      <w:r>
+        <w:t>data_description.txt, data_head.txt, data_missing.txt</w:t>
+      </w:r>
+      <w:r>
+        <w:t xml:space="preserve"> we </w:t>
+      </w:r>
+      <w:r>
+        <w:t>analysed the dataset and its features.</w:t>
+      </w:r>
+    </w:p>
+    <w:p>
+      <w:r>
         <w:rPr>
           <w:b/>
           <w:bCs/>
         </w:rPr>
-        <w:t>Feature-target relationship analysis:</w:t>
-      </w:r>
-    </w:p>
-    <w:p>
-      <w:r>
-        <w:t>Examine the distribution of the target variable (diagnosis) to understand the balance between the two classes (Malignant and Benign).</w:t>
-      </w:r>
-    </w:p>
-    <w:p>
-      <w:proofErr w:type="spellStart"/>
-      <w:r>
-        <w:t>Analyze</w:t>
-      </w:r>
-      <w:proofErr w:type="spellEnd"/>
-      <w:r>
-        <w:t xml:space="preserve"> the relationships between individual features and the target variable using visualizations such as bar plots or violin plots, which can help identify features that have strong associations with the diagnosis.</w:t>
-      </w:r>
-    </w:p>
-    <w:p>
-      <w:r>
-        <w:t xml:space="preserve">By executing these steps in the data understanding phase, we will gain a comprehensive understanding of the dataset's features and their relationships with the breast cancer diagnosis. This knowledge will inform our decisions during the data preparation and </w:t>
-      </w:r>
-      <w:proofErr w:type="spellStart"/>
-      <w:r>
-        <w:t>modeling</w:t>
-      </w:r>
-      <w:proofErr w:type="spellEnd"/>
-      <w:r>
-        <w:t xml:space="preserve"> phases, ensuring the development of an accurate and effective data visualization/dashboard.</w:t>
-      </w:r>
-      <w:r>
-        <w:br/>
-      </w:r>
-    </w:p>
-    <w:p>
-      <w:pPr>
-        <w:pStyle w:val="Heading2"/>
-      </w:pPr>
-      <w:r>
-        <w:br/>
-        <w:t xml:space="preserve">Taking into account </w:t>
-      </w:r>
-      <w:r>
-        <w:t>data_description.txt, data_head.txt, data_missing.txt</w:t>
-      </w:r>
-      <w:r>
-        <w:t xml:space="preserve"> we </w:t>
-      </w:r>
-      <w:r>
-        <w:t>analysed the dataset and its features.</w:t>
+        <w:t>Target variable distribution</w:t>
+      </w:r>
+      <w:r>
+        <w:t>: The diagnosis_numeric statistics indicate that about 37.26% of the samples have a diagnosis of M (malignant), while the remaining 62.74% have a diagnosis of B (benign). This suggests that the dataset is moderately imbalanced, which might lead to biased model predictions. It is essential to consider techniques like resampling, stratified sampling, or using appropriate evaluation metrics to handle this imbalance.</w:t>
       </w:r>
     </w:p>
     <w:p>
@@ -291,22 +309,16 @@
           <w:b/>
           <w:bCs/>
         </w:rPr>
-        <w:t>Target variable distribution</w:t>
-      </w:r>
-      <w:r>
-        <w:t xml:space="preserve">: The </w:t>
-      </w:r>
-      <w:proofErr w:type="spellStart"/>
-      <w:r>
-        <w:t>diagnosis_numeric</w:t>
-      </w:r>
-      <w:proofErr w:type="spellEnd"/>
-      <w:r>
-        <w:t xml:space="preserve"> statistics indicate that about 37.26% of the samples have a diagnosis of M (malignant), while the remaining 62.74% have a diagnosis of B (benign). This suggests that the dataset is moderately imbalanced, which might lead to biased model </w:t>
-      </w:r>
-      <w:r>
-        <w:lastRenderedPageBreak/>
-        <w:t>predictions. It is essential to consider techniques like resampling, stratified sampling, or using appropriate evaluation metrics to handle this imbalance.</w:t>
+        <w:t>Feature distributions</w:t>
+      </w:r>
+      <w:r>
+        <w:t xml:space="preserve">: </w:t>
+      </w:r>
+      <w:r>
+        <w:t>The</w:t>
+      </w:r>
+      <w:r>
+        <w:t xml:space="preserve"> first five rows of data provides an initial understanding of the feature distributions. We notice that features like radius_mean, texture_mean, and area_mean have different ranges and scales, reaffirming the need for feature scaling during preprocessing. Additionally, some features appear to have a skewed distribution, like concavity_mean and concave points_mean. These may require data transformations to address the skewness.</w:t>
       </w:r>
     </w:p>
     <w:p>
@@ -315,58 +327,11 @@
           <w:b/>
           <w:bCs/>
         </w:rPr>
-        <w:t>Feature distributions</w:t>
-      </w:r>
-      <w:r>
-        <w:t xml:space="preserve">: A quick glance at the first five rows of data provides an initial understanding of the feature distributions. We notice that features like </w:t>
-      </w:r>
-      <w:proofErr w:type="spellStart"/>
-      <w:r>
-        <w:t>radius_mean</w:t>
-      </w:r>
-      <w:proofErr w:type="spellEnd"/>
-      <w:r>
-        <w:t xml:space="preserve">, </w:t>
-      </w:r>
-      <w:proofErr w:type="spellStart"/>
-      <w:r>
-        <w:t>texture_mean</w:t>
-      </w:r>
-      <w:proofErr w:type="spellEnd"/>
-      <w:r>
-        <w:t xml:space="preserve">, and </w:t>
-      </w:r>
-      <w:proofErr w:type="spellStart"/>
-      <w:r>
-        <w:t>area_mean</w:t>
-      </w:r>
-      <w:proofErr w:type="spellEnd"/>
-      <w:r>
-        <w:t xml:space="preserve"> have different ranges and scales, reaffirming the need for feature scaling during </w:t>
-      </w:r>
-      <w:proofErr w:type="spellStart"/>
-      <w:r>
-        <w:t>preprocessing</w:t>
-      </w:r>
-      <w:proofErr w:type="spellEnd"/>
-      <w:r>
-        <w:t xml:space="preserve">. Additionally, some features appear to have a skewed distribution, like </w:t>
-      </w:r>
-      <w:proofErr w:type="spellStart"/>
-      <w:r>
-        <w:t>concavity_mean</w:t>
-      </w:r>
-      <w:proofErr w:type="spellEnd"/>
-      <w:r>
-        <w:t xml:space="preserve"> and concave </w:t>
-      </w:r>
-      <w:proofErr w:type="spellStart"/>
-      <w:r>
-        <w:t>points_mean</w:t>
-      </w:r>
-      <w:proofErr w:type="spellEnd"/>
-      <w:r>
-        <w:t>. These may require data transformations to address the skewness.</w:t>
+        <w:lastRenderedPageBreak/>
+        <w:t>Feature importance</w:t>
+      </w:r>
+      <w:r>
+        <w:t>: It is important to analyze the relationships between the features and the target variable (diagnosis) to identify the most relevant and influential features. Techniques like correlation analysis, mutual information, or feature importance from decision-tree-based models can help identify the most important features for the classification task.</w:t>
       </w:r>
     </w:p>
     <w:p>
@@ -375,18 +340,10 @@
           <w:b/>
           <w:bCs/>
         </w:rPr>
-        <w:t>Feature importance</w:t>
-      </w:r>
-      <w:r>
-        <w:t xml:space="preserve">: It is important to </w:t>
-      </w:r>
-      <w:proofErr w:type="spellStart"/>
-      <w:r>
-        <w:t>analyze</w:t>
-      </w:r>
-      <w:proofErr w:type="spellEnd"/>
-      <w:r>
-        <w:t xml:space="preserve"> the relationships between the features and the target variable (diagnosis) to identify the most relevant and influential features. Techniques like correlation analysis, mutual information, or feature importance from decision-tree-based models can help identify the most important features for the classification task.</w:t>
+        <w:t>Multicollinearity</w:t>
+      </w:r>
+      <w:r>
+        <w:t>: Some features might be highly correlated, leading to multicollinearity, which can adversely affect certain machine learning algorithms. For example, radius_mean, perimeter_mean, and area_mean are expected to have a high correlation as they all relate to the size of the cell nucleus. It is crucial to analyze the correlation between features and consider dimensionality reduction techniques like PCA (Principal Component Analysis) or feature selection methods to handle multicollinearity.</w:t>
       </w:r>
     </w:p>
     <w:p>
@@ -395,42 +352,10 @@
           <w:b/>
           <w:bCs/>
         </w:rPr>
-        <w:t>Multicollinearity</w:t>
-      </w:r>
-      <w:r>
-        <w:t xml:space="preserve">: Some features might be highly correlated, leading to multicollinearity, which can adversely affect certain machine learning algorithms. For example, </w:t>
-      </w:r>
-      <w:proofErr w:type="spellStart"/>
-      <w:r>
-        <w:t>radius_mean</w:t>
-      </w:r>
-      <w:proofErr w:type="spellEnd"/>
-      <w:r>
-        <w:t xml:space="preserve">, </w:t>
-      </w:r>
-      <w:proofErr w:type="spellStart"/>
-      <w:r>
-        <w:t>perimeter_mean</w:t>
-      </w:r>
-      <w:proofErr w:type="spellEnd"/>
-      <w:r>
-        <w:t xml:space="preserve">, and </w:t>
-      </w:r>
-      <w:proofErr w:type="spellStart"/>
-      <w:r>
-        <w:t>area_mean</w:t>
-      </w:r>
-      <w:proofErr w:type="spellEnd"/>
-      <w:r>
-        <w:t xml:space="preserve"> are expected to have a high correlation as they all relate to the size of the cell nucleus. It is crucial to </w:t>
-      </w:r>
-      <w:proofErr w:type="spellStart"/>
-      <w:r>
-        <w:t>analyze</w:t>
-      </w:r>
-      <w:proofErr w:type="spellEnd"/>
-      <w:r>
-        <w:t xml:space="preserve"> the correlation between features and consider dimensionality reduction techniques like PCA (Principal Component Analysis) or feature selection methods to handle multicollinearity.</w:t>
+        <w:t>Outliers</w:t>
+      </w:r>
+      <w:r>
+        <w:t>: Outliers may affect the performance of certain machine learning algorithms. Investigating the dataset for potential outliers and deciding on a strategy to handle them (e.g., removing, capping, or applying robust scaling) is essential for building accurate and reliable models.</w:t>
       </w:r>
     </w:p>
     <w:p>
@@ -439,33 +364,13 @@
           <w:b/>
           <w:bCs/>
         </w:rPr>
-        <w:t>Outliers</w:t>
-      </w:r>
-      <w:r>
-        <w:t>: Outliers may affect the performance of certain machine learning algorithms. Investigating the dataset for potential outliers and deciding on a strategy to handle them (e.g., removing, capping, or applying robust scaling) is essential for building accurate and reliable models.</w:t>
-      </w:r>
-    </w:p>
-    <w:p>
-      <w:r>
-        <w:rPr>
-          <w:b/>
-          <w:bCs/>
-        </w:rPr>
         <w:t>In conclusion</w:t>
       </w:r>
       <w:r>
         <w:t>:</w:t>
       </w:r>
       <w:r>
-        <w:t xml:space="preserve"> To build an effective predictive model, it is essential to address the dataset's challenges, such as class imbalance, feature scaling, skewed distributions, multicollinearity, and outliers. By applying appropriate </w:t>
-      </w:r>
-      <w:proofErr w:type="spellStart"/>
-      <w:r>
-        <w:t>preprocessing</w:t>
-      </w:r>
-      <w:proofErr w:type="spellEnd"/>
-      <w:r>
-        <w:t xml:space="preserve"> and feature engineering techniques, it is possible to enhance the dataset's quality and improve the performance of the machine learning models.</w:t>
+        <w:t xml:space="preserve"> To build an effective predictive model, it is essential to address the dataset's challenges, such as class imbalance, feature scaling, skewed distributions, multicollinearity, and outliers. By applying appropriate preprocessing and feature engineering techniques, it is possible to enhance the dataset's quality and improve the performance of the machine learning models.</w:t>
       </w:r>
     </w:p>
     <w:p>
@@ -525,31 +430,7 @@
           <w:szCs w:val="21"/>
           <w:lang w:eastAsia="en-ZA"/>
         </w:rPr>
-        <w:t xml:space="preserve">were encountered, </w:t>
-      </w:r>
-      <w:proofErr w:type="spellStart"/>
-      <w:r>
-        <w:rPr>
-          <w:rFonts w:ascii="Consolas" w:eastAsia="Times New Roman" w:hAnsi="Consolas"/>
-          <w:color w:val="6A9955"/>
-          <w:kern w:val="0"/>
-          <w:sz w:val="21"/>
-          <w:szCs w:val="21"/>
-          <w:lang w:eastAsia="en-ZA"/>
-        </w:rPr>
-        <w:t>scale_features</w:t>
-      </w:r>
-      <w:proofErr w:type="spellEnd"/>
-      <w:r>
-        <w:rPr>
-          <w:rFonts w:ascii="Consolas" w:eastAsia="Times New Roman" w:hAnsi="Consolas"/>
-          <w:color w:val="6A9955"/>
-          <w:kern w:val="0"/>
-          <w:sz w:val="21"/>
-          <w:szCs w:val="21"/>
-          <w:lang w:eastAsia="en-ZA"/>
-        </w:rPr>
-        <w:t xml:space="preserve"> was losing the target feature</w:t>
+        <w:t>were encountered, scale_features was losing the target feature</w:t>
       </w:r>
       <w:r>
         <w:rPr>
@@ -851,55 +732,7 @@
           <w:szCs w:val="21"/>
           <w:lang w:eastAsia="en-ZA"/>
         </w:rPr>
-        <w:t xml:space="preserve">issing values is in the </w:t>
-      </w:r>
-      <w:proofErr w:type="spellStart"/>
-      <w:r>
-        <w:rPr>
-          <w:rFonts w:ascii="Consolas" w:eastAsia="Times New Roman" w:hAnsi="Consolas"/>
-          <w:color w:val="6A9955"/>
-          <w:kern w:val="0"/>
-          <w:sz w:val="21"/>
-          <w:szCs w:val="21"/>
-          <w:lang w:eastAsia="en-ZA"/>
-        </w:rPr>
-        <w:t>handle_outliers</w:t>
-      </w:r>
-      <w:proofErr w:type="spellEnd"/>
-      <w:r>
-        <w:rPr>
-          <w:rFonts w:ascii="Consolas" w:eastAsia="Times New Roman" w:hAnsi="Consolas"/>
-          <w:color w:val="6A9955"/>
-          <w:kern w:val="0"/>
-          <w:sz w:val="21"/>
-          <w:szCs w:val="21"/>
-          <w:lang w:eastAsia="en-ZA"/>
-        </w:rPr>
-        <w:t xml:space="preserve"> function. When outliers are removed, the indices of the </w:t>
-      </w:r>
-      <w:proofErr w:type="spellStart"/>
-      <w:r>
-        <w:rPr>
-          <w:rFonts w:ascii="Consolas" w:eastAsia="Times New Roman" w:hAnsi="Consolas"/>
-          <w:color w:val="6A9955"/>
-          <w:kern w:val="0"/>
-          <w:sz w:val="21"/>
-          <w:szCs w:val="21"/>
-          <w:lang w:eastAsia="en-ZA"/>
-        </w:rPr>
-        <w:t>DataFrame</w:t>
-      </w:r>
-      <w:proofErr w:type="spellEnd"/>
-      <w:r>
-        <w:rPr>
-          <w:rFonts w:ascii="Consolas" w:eastAsia="Times New Roman" w:hAnsi="Consolas"/>
-          <w:color w:val="6A9955"/>
-          <w:kern w:val="0"/>
-          <w:sz w:val="21"/>
-          <w:szCs w:val="21"/>
-          <w:lang w:eastAsia="en-ZA"/>
-        </w:rPr>
-        <w:t xml:space="preserve"> are not reset, which can cause issues when merging data.</w:t>
+        <w:t>issing values is in the handle_outliers function. When outliers are removed, the indices of the DataFrame are not reset, which can cause issues when merging data.</w:t>
       </w:r>
       <w:r>
         <w:rPr>
@@ -919,10 +752,10 @@
     <w:p>
       <w:r>
         <w:object w:dxaOrig="9026" w:dyaOrig="12255" w14:anchorId="7BF483C6">
-          <v:shape id="_x0000_i1034" type="#_x0000_t75" style="width:451.2pt;height:545.4pt" o:ole="">
-            <v:imagedata r:id="rId7" o:title=""/>
+          <v:shape id="_x0000_i1026" type="#_x0000_t75" style="width:451.1pt;height:545.45pt" o:ole="">
+            <v:imagedata r:id="rId10" o:title=""/>
           </v:shape>
-          <o:OLEObject Type="Embed" ProgID="Word.OpenDocumentText.12" ShapeID="_x0000_i1034" DrawAspect="Content" ObjectID="_1743962499" r:id="rId8"/>
+          <o:OLEObject Type="Embed" ProgID="Word.OpenDocumentText.12" ShapeID="_x0000_i1026" DrawAspect="Content" ObjectID="_1744116089" r:id="rId11"/>
         </w:object>
       </w:r>
     </w:p>
@@ -931,10 +764,10 @@
     <w:p>
       <w:r>
         <w:object w:dxaOrig="9026" w:dyaOrig="7125" w14:anchorId="4D7084D9">
-          <v:shape id="_x0000_i1037" type="#_x0000_t75" style="width:451.2pt;height:356.4pt" o:ole="">
-            <v:imagedata r:id="rId9" o:title=""/>
+          <v:shape id="_x0000_i1027" type="#_x0000_t75" style="width:451.1pt;height:356.2pt" o:ole="">
+            <v:imagedata r:id="rId12" o:title=""/>
           </v:shape>
-          <o:OLEObject Type="Embed" ProgID="Word.OpenDocumentText.12" ShapeID="_x0000_i1037" DrawAspect="Content" ObjectID="_1743962500" r:id="rId10"/>
+          <o:OLEObject Type="Embed" ProgID="Word.OpenDocumentText.12" ShapeID="_x0000_i1027" DrawAspect="Content" ObjectID="_1744116090" r:id="rId13"/>
         </w:object>
       </w:r>
     </w:p>
@@ -953,15 +786,7 @@
         <w:pStyle w:val="Heading2"/>
       </w:pPr>
       <w:r>
-        <w:t xml:space="preserve">d. </w:t>
-      </w:r>
-      <w:proofErr w:type="spellStart"/>
-      <w:r>
-        <w:t>Modeling</w:t>
-      </w:r>
-      <w:proofErr w:type="spellEnd"/>
-      <w:r>
-        <w:t xml:space="preserve"> (only for Data Science (Eng) 874 students):</w:t>
+        <w:t>d. Modeling (only for Data Science (Eng) 874 students):</w:t>
       </w:r>
     </w:p>
     <w:p/>
@@ -1022,13 +847,8 @@
     </w:p>
     <w:p>
       <w:r>
-        <w:t xml:space="preserve">Tune hyperparameters using </w:t>
-      </w:r>
-      <w:proofErr w:type="spellStart"/>
-      <w:r>
-        <w:t>GridSearchCV</w:t>
-      </w:r>
-      <w:proofErr w:type="spellEnd"/>
+        <w:t>Tune hyperparameters using GridSearchCV</w:t>
+      </w:r>
     </w:p>
     <w:p/>
     <w:p>
@@ -1046,11 +866,9 @@
       <w:r>
         <w:t xml:space="preserve">: </w:t>
       </w:r>
-      <w:proofErr w:type="spellStart"/>
       <w:r>
         <w:t>evaluate_model</w:t>
       </w:r>
-      <w:proofErr w:type="spellEnd"/>
     </w:p>
     <w:p>
       <w:pPr>
@@ -2507,6 +2325,26 @@
 </file>
 
 <file path=customXml/item1.xml><?xml version="1.0" encoding="utf-8"?>
+<p:properties xmlns:p="http://schemas.microsoft.com/office/2006/metadata/properties" xmlns:xsi="http://www.w3.org/2001/XMLSchema-instance" xmlns:pc="http://schemas.microsoft.com/office/infopath/2007/PartnerControls">
+  <documentManagement>
+    <TaxCatchAll xmlns="c0c0ac31-4a1b-4220-833a-c1bce5bde6f4" xsi:nil="true"/>
+    <lcf76f155ced4ddcb4097134ff3c332f xmlns="44ae88a0-2045-472f-9391-d6615e84bd78">
+      <Terms xmlns="http://schemas.microsoft.com/office/infopath/2007/PartnerControls"/>
+    </lcf76f155ced4ddcb4097134ff3c332f>
+  </documentManagement>
+</p:properties>
+</file>
+
+<file path=customXml/item2.xml><?xml version="1.0" encoding="utf-8"?>
+<?mso-contentType ?>
+<FormTemplates xmlns="http://schemas.microsoft.com/sharepoint/v3/contenttype/forms">
+  <Display>DocumentLibraryForm</Display>
+  <Edit>DocumentLibraryForm</Edit>
+  <New>DocumentLibraryForm</New>
+</FormTemplates>
+</file>
+
+<file path=customXml/item3.xml><?xml version="1.0" encoding="utf-8"?>
 <ct:contentTypeSchema xmlns:ct="http://schemas.microsoft.com/office/2006/metadata/contentType" xmlns:ma="http://schemas.microsoft.com/office/2006/metadata/properties/metaAttributes" ct:_="" ma:_="" ma:contentTypeName="Document" ma:contentTypeID="0x010100BBCA0441EAA5CB46ADBDA88956EF397D" ma:contentTypeVersion="11" ma:contentTypeDescription="Create a new document." ma:contentTypeScope="" ma:versionID="09fad9918b67c121fa0e636f859f108a">
   <xsd:schema xmlns:xsd="http://www.w3.org/2001/XMLSchema" xmlns:xs="http://www.w3.org/2001/XMLSchema" xmlns:p="http://schemas.microsoft.com/office/2006/metadata/properties" xmlns:ns2="44ae88a0-2045-472f-9391-d6615e84bd78" xmlns:ns3="c0c0ac31-4a1b-4220-833a-c1bce5bde6f4" targetNamespace="http://schemas.microsoft.com/office/2006/metadata/properties" ma:root="true" ma:fieldsID="3ec271bf9a5e3b1d00bfbdf533ff5c3d" ns2:_="" ns3:_="">
     <xsd:import namespace="44ae88a0-2045-472f-9391-d6615e84bd78"/>
@@ -2701,34 +2539,40 @@
 </ct:contentTypeSchema>
 </file>
 
-<file path=customXml/item2.xml><?xml version="1.0" encoding="utf-8"?>
-<?mso-contentType ?>
-<FormTemplates xmlns="http://schemas.microsoft.com/sharepoint/v3/contenttype/forms">
-  <Display>DocumentLibraryForm</Display>
-  <Edit>DocumentLibraryForm</Edit>
-  <New>DocumentLibraryForm</New>
-</FormTemplates>
-</file>
-
-<file path=customXml/item3.xml><?xml version="1.0" encoding="utf-8"?>
-<p:properties xmlns:p="http://schemas.microsoft.com/office/2006/metadata/properties" xmlns:xsi="http://www.w3.org/2001/XMLSchema-instance" xmlns:pc="http://schemas.microsoft.com/office/infopath/2007/PartnerControls">
-  <documentManagement>
-    <TaxCatchAll xmlns="c0c0ac31-4a1b-4220-833a-c1bce5bde6f4" xsi:nil="true"/>
-    <lcf76f155ced4ddcb4097134ff3c332f xmlns="44ae88a0-2045-472f-9391-d6615e84bd78">
-      <Terms xmlns="http://schemas.microsoft.com/office/infopath/2007/PartnerControls"/>
-    </lcf76f155ced4ddcb4097134ff3c332f>
-  </documentManagement>
-</p:properties>
-</file>
-
 <file path=customXml/itemProps1.xml><?xml version="1.0" encoding="utf-8"?>
-<ds:datastoreItem xmlns:ds="http://schemas.openxmlformats.org/officeDocument/2006/customXml" ds:itemID="{280D4E4C-9BAD-4756-851A-410A5E49A04B}"/>
+<ds:datastoreItem xmlns:ds="http://schemas.openxmlformats.org/officeDocument/2006/customXml" ds:itemID="{866F3F67-64F5-4393-B74F-F108DE70D46C}">
+  <ds:schemaRefs>
+    <ds:schemaRef ds:uri="http://schemas.microsoft.com/office/2006/metadata/properties"/>
+    <ds:schemaRef ds:uri="http://schemas.microsoft.com/office/infopath/2007/PartnerControls"/>
+    <ds:schemaRef ds:uri="c0c0ac31-4a1b-4220-833a-c1bce5bde6f4"/>
+    <ds:schemaRef ds:uri="44ae88a0-2045-472f-9391-d6615e84bd78"/>
+  </ds:schemaRefs>
+</ds:datastoreItem>
 </file>
 
 <file path=customXml/itemProps2.xml><?xml version="1.0" encoding="utf-8"?>
-<ds:datastoreItem xmlns:ds="http://schemas.openxmlformats.org/officeDocument/2006/customXml" ds:itemID="{2FAE3D2F-0517-418E-9939-647CC1F45D80}"/>
+<ds:datastoreItem xmlns:ds="http://schemas.openxmlformats.org/officeDocument/2006/customXml" ds:itemID="{2FAE3D2F-0517-418E-9939-647CC1F45D80}">
+  <ds:schemaRefs>
+    <ds:schemaRef ds:uri="http://schemas.microsoft.com/sharepoint/v3/contenttype/forms"/>
+  </ds:schemaRefs>
+</ds:datastoreItem>
 </file>
 
 <file path=customXml/itemProps3.xml><?xml version="1.0" encoding="utf-8"?>
-<ds:datastoreItem xmlns:ds="http://schemas.openxmlformats.org/officeDocument/2006/customXml" ds:itemID="{866F3F67-64F5-4393-B74F-F108DE70D46C}"/>
+<ds:datastoreItem xmlns:ds="http://schemas.openxmlformats.org/officeDocument/2006/customXml" ds:itemID="{280D4E4C-9BAD-4756-851A-410A5E49A04B}">
+  <ds:schemaRefs>
+    <ds:schemaRef ds:uri="http://schemas.microsoft.com/office/2006/metadata/contentType"/>
+    <ds:schemaRef ds:uri="http://schemas.microsoft.com/office/2006/metadata/properties/metaAttributes"/>
+    <ds:schemaRef ds:uri="http://www.w3.org/2001/XMLSchema"/>
+    <ds:schemaRef ds:uri="http://schemas.microsoft.com/office/2006/metadata/properties"/>
+    <ds:schemaRef ds:uri="44ae88a0-2045-472f-9391-d6615e84bd78"/>
+    <ds:schemaRef ds:uri="c0c0ac31-4a1b-4220-833a-c1bce5bde6f4"/>
+    <ds:schemaRef ds:uri="http://schemas.microsoft.com/office/2006/documentManagement/types"/>
+    <ds:schemaRef ds:uri="http://schemas.microsoft.com/office/infopath/2007/PartnerControls"/>
+    <ds:schemaRef ds:uri="http://schemas.openxmlformats.org/package/2006/metadata/core-properties"/>
+    <ds:schemaRef ds:uri="http://purl.org/dc/elements/1.1/"/>
+    <ds:schemaRef ds:uri="http://purl.org/dc/terms/"/>
+    <ds:schemaRef ds:uri="http://schemas.microsoft.com/internal/obd"/>
+  </ds:schemaRefs>
+</ds:datastoreItem>
 </file>
</xml_diff>